<commit_message>
Solver utility - adding IndexOutOfBoundException
</commit_message>
<xml_diff>
--- a/Doc/Testing/I_05.docx
+++ b/Doc/Testing/I_05.docx
@@ -31,6 +31,7 @@
                 <w:szCs w:val="28"/>
               </w:rPr>
             </w:pPr>
+            <w:bookmarkStart w:id="0" w:name="_GoBack" w:colFirst="0" w:colLast="0"/>
             <w:r>
               <w:rPr>
                 <w:sz w:val="28"/>
@@ -110,9 +111,14 @@
               <w:jc w:val="center"/>
               <w:cnfStyle w:val="000000100000" w:firstRow="0" w:lastRow="0" w:firstColumn="0" w:lastColumn="0" w:oddVBand="0" w:evenVBand="0" w:oddHBand="1" w:evenHBand="0" w:firstRowFirstColumn="0" w:firstRowLastColumn="0" w:lastRowFirstColumn="0" w:lastRowLastColumn="0"/>
             </w:pPr>
-            <w:r>
-              <w:t>---</w:t>
-            </w:r>
+            <w:hyperlink r:id="rId5" w:history="1">
+              <w:r>
+                <w:rPr>
+                  <w:rStyle w:val="Hyperlink"/>
+                </w:rPr>
+                <w:t>c3f2a5f</w:t>
+              </w:r>
+            </w:hyperlink>
           </w:p>
         </w:tc>
       </w:tr>
@@ -336,11 +342,10 @@
             <w:r>
               <w:t>2. Ponowna próba rozwiązania sudoku kończy się niepowodzeniem</w:t>
             </w:r>
-            <w:bookmarkStart w:id="0" w:name="_GoBack"/>
-            <w:bookmarkEnd w:id="0"/>
           </w:p>
         </w:tc>
       </w:tr>
+      <w:bookmarkEnd w:id="0"/>
     </w:tbl>
     <w:p>
       <w:pPr>
@@ -1186,7 +1191,7 @@
 </file>
 
 <file path=customXml/itemProps1.xml><?xml version="1.0" encoding="utf-8"?>
-<ds:datastoreItem xmlns:ds="http://schemas.openxmlformats.org/officeDocument/2006/customXml" ds:itemID="{EC02B8DD-8AD2-4F96-80D9-4B7FFE6B9CA0}">
+<ds:datastoreItem xmlns:ds="http://schemas.openxmlformats.org/officeDocument/2006/customXml" ds:itemID="{D2D85057-7B0D-4DEB-B618-E8BE89387FF7}">
   <ds:schemaRefs>
     <ds:schemaRef ds:uri="http://schemas.openxmlformats.org/officeDocument/2006/bibliography"/>
   </ds:schemaRefs>

</xml_diff>